<commit_message>
Add images and reformat pdf's for mobile devices
</commit_message>
<xml_diff>
--- a/contest/environment.docx
+++ b/contest/environment.docx
@@ -33,22 +33,14 @@
       <w:pPr>
         <w:pStyle w:val="NormalWeb"/>
       </w:pPr>
-      <w:r>
-        <w:t xml:space="preserve">This page lists the language versions available for use in the contest. </w:t>
-      </w:r>
-    </w:p>
-    <w:p>
-      <w:pPr>
-        <w:pStyle w:val="NormalWeb"/>
-      </w:pPr>
-      <w:r>
-        <w:t xml:space="preserve">The development platform is Windows </w:t>
-      </w:r>
-      <w:r>
-        <w:t>7</w:t>
-      </w:r>
       <w:bookmarkStart w:id="0" w:name="_GoBack"/>
       <w:bookmarkEnd w:id="0"/>
+      <w:r>
+        <w:t xml:space="preserve">The development platform is Windows </w:t>
+      </w:r>
+      <w:r>
+        <w:t>7</w:t>
+      </w:r>
       <w:r>
         <w:t xml:space="preserve">. Available </w:t>
       </w:r>
@@ -180,8 +172,8 @@
       </w:pPr>
     </w:p>
     <w:sectPr>
-      <w:pgSz w:w="12240" w:h="15840"/>
-      <w:pgMar w:top="1440" w:right="1440" w:bottom="1440" w:left="1440" w:header="720" w:footer="720" w:gutter="0"/>
+      <w:pgSz w:w="7920" w:h="12240" w:code="6"/>
+      <w:pgMar w:top="360" w:right="360" w:bottom="360" w:left="360" w:header="720" w:footer="720" w:gutter="0"/>
       <w:cols w:space="720"/>
       <w:docGrid w:linePitch="360"/>
     </w:sectPr>

</xml_diff>

<commit_message>
Update contest environment doc
</commit_message>
<xml_diff>
--- a/contest/environment.docx
+++ b/contest/environment.docx
@@ -33,19 +33,20 @@
       <w:pPr>
         <w:pStyle w:val="NormalWeb"/>
       </w:pPr>
-      <w:bookmarkStart w:id="0" w:name="_GoBack"/>
-      <w:bookmarkEnd w:id="0"/>
       <w:r>
         <w:t xml:space="preserve">The development platform is Windows </w:t>
       </w:r>
       <w:r>
-        <w:t>7</w:t>
+        <w:t>10</w:t>
       </w:r>
       <w:r>
         <w:t xml:space="preserve">. Available </w:t>
       </w:r>
       <w:r>
-        <w:t>tools include Visual Studio 2015 and Eclipse</w:t>
+        <w:t>tools include Visual Studio 2017</w:t>
+      </w:r>
+      <w:r>
+        <w:t xml:space="preserve"> and Eclipse</w:t>
       </w:r>
       <w:r>
         <w:t xml:space="preserve">. Here are the </w:t>
@@ -95,6 +96,8 @@
         </w:rPr>
         <w:t>.NET</w:t>
       </w:r>
+      <w:bookmarkStart w:id="0" w:name="_GoBack"/>
+      <w:bookmarkEnd w:id="0"/>
     </w:p>
     <w:p>
       <w:pPr>
@@ -153,13 +156,7 @@
         <w:rPr>
           <w:rFonts w:ascii="Arial" w:eastAsia="Times New Roman" w:hAnsi="Arial" w:cs="Arial"/>
         </w:rPr>
-        <w:t>5</w:t>
-      </w:r>
-      <w:r>
-        <w:rPr>
-          <w:rFonts w:ascii="Arial" w:eastAsia="Times New Roman" w:hAnsi="Arial" w:cs="Arial"/>
-        </w:rPr>
-        <w:t>.2</w:t>
+        <w:t>6</w:t>
       </w:r>
     </w:p>
     <w:p>

</xml_diff>